<commit_message>
change added to branch1
</commit_message>
<xml_diff>
--- a/Example git file.docx
+++ b/Example git file.docx
@@ -4,15 +4,12 @@
   <w:body>
     <w:p>
       <w:r>
-        <w:t xml:space="preserve">Example </w:t>
+        <w:t>Example git file.</w:t>
       </w:r>
-      <w:proofErr w:type="spellStart"/>
+    </w:p>
+    <w:p>
       <w:r>
-        <w:t>git</w:t>
-      </w:r>
-      <w:proofErr w:type="spellEnd"/>
-      <w:r>
-        <w:t xml:space="preserve"> file.</w:t>
+        <w:t>New change for branch1</w:t>
       </w:r>
       <w:bookmarkStart w:id="0" w:name="_GoBack"/>
       <w:bookmarkEnd w:id="0"/>

</xml_diff>

<commit_message>
commit for branch 1_2
</commit_message>
<xml_diff>
--- a/Example git file.docx
+++ b/Example git file.docx
@@ -15,6 +15,11 @@
     <w:p>
       <w:r>
         <w:t>Changes done for branch1_2</w:t>
+      </w:r>
+    </w:p>
+    <w:p>
+      <w:r>
+        <w:t>NextCommitforbranch1_2</w:t>
       </w:r>
       <w:bookmarkStart w:id="0" w:name="_GoBack"/>
       <w:bookmarkEnd w:id="0"/>

</xml_diff>